<commit_message>
debut  du refactoring du visuel, reprise de bugs légers, avancée sur le rapport
</commit_message>
<xml_diff>
--- a/Planning/Dossier de Projet.docx
+++ b/Planning/Dossier de Projet.docx
@@ -27461,15 +27461,7 @@
           <w:color w:val="161616"/>
           <w:shd w:val="clear" w:color="auto" w:fill="FFFFFF"/>
         </w:rPr>
-        <w:t>éfinit les types qui représentent vos données métier. Cela inclut tout ce qui est nécessaire pour modéliser le domaine d’application principal, et souvent la logique d’application principale.</w:t>
-      </w:r>
-      <w:r>
-        <w:rPr>
-          <w:rFonts w:ascii="Segoe UI" w:hAnsi="Segoe UI" w:cs="Segoe UI"/>
-          <w:color w:val="161616"/>
-          <w:shd w:val="clear" w:color="auto" w:fill="FFFFFF"/>
-        </w:rPr>
-        <w:t xml:space="preserve"> Dans le cas de mon application il s’agit d</w:t>
+        <w:t>éfinit les types qui représentent vos données métier. Cela inclut tout ce qui est nécessaire pour modéliser le domaine d’application principal, et souvent la logique d’application principale. Dans le cas de mon application il s’agit d</w:t>
       </w:r>
       <w:r>
         <w:rPr>
@@ -27553,33 +27545,7 @@
           <w:color w:val="161616"/>
           <w:shd w:val="clear" w:color="auto" w:fill="FFFFFF"/>
         </w:rPr>
-        <w:t>qui définissent la connexion entre des composants d’interface utilisateur spécifiques et divers membres de modèle et de modèle de vue. </w:t>
-      </w:r>
-      <w:r>
-        <w:rPr>
-          <w:rFonts w:ascii="Segoe UI" w:hAnsi="Segoe UI" w:cs="Segoe UI"/>
-          <w:color w:val="161616"/>
-          <w:shd w:val="clear" w:color="auto" w:fill="FFFFFF"/>
-        </w:rPr>
-        <w:t xml:space="preserve">La vue comprend également un fichier de </w:t>
-      </w:r>
-      <w:proofErr w:type="gramStart"/>
-      <w:r>
-        <w:rPr>
-          <w:rFonts w:ascii="Segoe UI" w:hAnsi="Segoe UI" w:cs="Segoe UI"/>
-          <w:color w:val="161616"/>
-          <w:shd w:val="clear" w:color="auto" w:fill="FFFFFF"/>
-        </w:rPr>
-        <w:t>code ,</w:t>
-      </w:r>
-      <w:proofErr w:type="gramEnd"/>
-      <w:r>
-        <w:rPr>
-          <w:rFonts w:ascii="Segoe UI" w:hAnsi="Segoe UI" w:cs="Segoe UI"/>
-          <w:color w:val="161616"/>
-          <w:shd w:val="clear" w:color="auto" w:fill="FFFFFF"/>
-        </w:rPr>
-        <w:t xml:space="preserve"> permettant de gérer les effets des différentes actions et de manipuler l’interface en conséquence, remplissant par </w:t>
+        <w:t xml:space="preserve">qui définissent la connexion entre des composants d’interface utilisateur spécifiques et divers membres de modèle et de modèle de vue. La vue comprend également un fichier de code , permettant de gérer les effets des différentes actions et de manipuler l’interface en conséquence, remplissant par </w:t>
       </w:r>
       <w:r>
         <w:rPr>
@@ -27685,15 +27651,7 @@
     <w:p/>
     <w:p>
       <w:r>
-        <w:t xml:space="preserve">Pour illustrer </w:t>
-      </w:r>
-      <w:proofErr w:type="gramStart"/>
-      <w:r>
-        <w:t>ces différents concept</w:t>
-      </w:r>
-      <w:proofErr w:type="gramEnd"/>
-      <w:r>
-        <w:t xml:space="preserve"> </w:t>
+        <w:t xml:space="preserve">Pour illustrer ces différents concept </w:t>
       </w:r>
       <w:r>
         <w:t>voici quelques exemples de codes :</w:t>
@@ -27717,6 +27675,7 @@
       <w:r>
         <w:rPr>
           <w:rFonts w:ascii="Cascadia Mono" w:hAnsi="Cascadia Mono" w:cs="Cascadia Mono"/>
+          <w:noProof/>
           <w:color w:val="0000FF"/>
           <w:kern w:val="0"/>
           <w:sz w:val="19"/>
@@ -27766,20 +27725,18 @@
       <w:r>
         <w:t>, ici l’</w:t>
       </w:r>
+      <w:r>
+        <w:t>évent</w:t>
+      </w:r>
+      <w:r>
+        <w:t xml:space="preserve"> </w:t>
+      </w:r>
       <w:proofErr w:type="spellStart"/>
       <w:r>
-        <w:t>event</w:t>
+        <w:t>listener</w:t>
       </w:r>
       <w:proofErr w:type="spellEnd"/>
       <w:r>
-        <w:t xml:space="preserve"> </w:t>
-      </w:r>
-      <w:proofErr w:type="spellStart"/>
-      <w:r>
-        <w:t>listener</w:t>
-      </w:r>
-      <w:proofErr w:type="spellEnd"/>
-      <w:r>
         <w:t xml:space="preserve"> du bouton de validation</w:t>
       </w:r>
       <w:r>
@@ -27788,6 +27745,9 @@
     </w:p>
     <w:p>
       <w:r>
+        <w:rPr>
+          <w:noProof/>
+        </w:rPr>
         <w:drawing>
           <wp:inline distT="0" distB="0" distL="0" distR="0" wp14:anchorId="030A1B00" wp14:editId="5F368F86">
             <wp:extent cx="5760720" cy="3512820"/>
@@ -27840,6 +27800,9 @@
     </w:p>
     <w:p>
       <w:r>
+        <w:rPr>
+          <w:noProof/>
+        </w:rPr>
         <w:lastRenderedPageBreak/>
         <w:drawing>
           <wp:inline distT="0" distB="0" distL="0" distR="0" wp14:anchorId="500688EF" wp14:editId="4FC5E982">
@@ -27931,16 +27894,423 @@
       <w:r>
         <w:t xml:space="preserve"> </w:t>
       </w:r>
-      <w:proofErr w:type="gramStart"/>
-      <w:r>
-        <w:t>CSRF .</w:t>
-      </w:r>
-      <w:proofErr w:type="gramEnd"/>
+      <w:r>
+        <w:t>CSRF.</w:t>
+      </w:r>
       <w:r>
         <w:t xml:space="preserve"> Afin de confirmer l’identité de l’utilisateur de l’application celui-ci doit être inclut </w:t>
       </w:r>
+      <w:r>
+        <w:t xml:space="preserve">dans chacune </w:t>
+      </w:r>
+      <w:r>
+        <w:t>des requêtes envoyées</w:t>
+      </w:r>
+      <w:r>
+        <w:t xml:space="preserve"> à l’API, en dehors de la requête de </w:t>
+      </w:r>
+      <w:r>
+        <w:t>connexion</w:t>
+      </w:r>
+      <w:r>
+        <w:t>.</w:t>
+      </w:r>
+    </w:p>
+    <w:p>
+      <w:r>
+        <w:t xml:space="preserve">La première étape est de récupérer le </w:t>
+      </w:r>
+      <w:proofErr w:type="spellStart"/>
+      <w:r>
+        <w:t>token</w:t>
+      </w:r>
+      <w:proofErr w:type="spellEnd"/>
+      <w:r>
+        <w:t xml:space="preserve"> lors de la connexion :</w:t>
+      </w:r>
+    </w:p>
+    <w:p>
+      <w:r>
+        <w:lastRenderedPageBreak/>
+        <w:drawing>
+          <wp:inline distT="0" distB="0" distL="0" distR="0" wp14:anchorId="2F3D374E" wp14:editId="4AD6A9F5">
+            <wp:extent cx="5760720" cy="4269105"/>
+            <wp:effectExtent l="0" t="0" r="0" b="0"/>
+            <wp:docPr id="57829044" name="Image 1"/>
+            <wp:cNvGraphicFramePr>
+              <a:graphicFrameLocks xmlns:a="http://schemas.openxmlformats.org/drawingml/2006/main" noChangeAspect="1"/>
+            </wp:cNvGraphicFramePr>
+            <a:graphic xmlns:a="http://schemas.openxmlformats.org/drawingml/2006/main">
+              <a:graphicData uri="http://schemas.openxmlformats.org/drawingml/2006/picture">
+                <pic:pic xmlns:pic="http://schemas.openxmlformats.org/drawingml/2006/picture">
+                  <pic:nvPicPr>
+                    <pic:cNvPr id="57829044" name=""/>
+                    <pic:cNvPicPr/>
+                  </pic:nvPicPr>
+                  <pic:blipFill>
+                    <a:blip r:embed="rId12"/>
+                    <a:stretch>
+                      <a:fillRect/>
+                    </a:stretch>
+                  </pic:blipFill>
+                  <pic:spPr>
+                    <a:xfrm>
+                      <a:off x="0" y="0"/>
+                      <a:ext cx="5760720" cy="4269105"/>
+                    </a:xfrm>
+                    <a:prstGeom prst="rect">
+                      <a:avLst/>
+                    </a:prstGeom>
+                  </pic:spPr>
+                </pic:pic>
+              </a:graphicData>
+            </a:graphic>
+          </wp:inline>
+        </w:drawing>
+      </w:r>
+    </w:p>
+    <w:p>
+      <w:r>
+        <w:t xml:space="preserve">Une fois cette étape effectuée le </w:t>
+      </w:r>
+      <w:proofErr w:type="spellStart"/>
+      <w:r>
+        <w:t>token</w:t>
+      </w:r>
+      <w:proofErr w:type="spellEnd"/>
+      <w:r>
+        <w:t xml:space="preserve"> sera inclut dans toutes les requêtes suivantes permettant l’identification :</w:t>
+      </w:r>
+    </w:p>
+    <w:p>
+      <w:r>
+        <w:drawing>
+          <wp:inline distT="0" distB="0" distL="0" distR="0" wp14:anchorId="68DC70C6" wp14:editId="0C3F4268">
+            <wp:extent cx="5760720" cy="2533650"/>
+            <wp:effectExtent l="0" t="0" r="0" b="0"/>
+            <wp:docPr id="84238145" name="Image 1"/>
+            <wp:cNvGraphicFramePr>
+              <a:graphicFrameLocks xmlns:a="http://schemas.openxmlformats.org/drawingml/2006/main" noChangeAspect="1"/>
+            </wp:cNvGraphicFramePr>
+            <a:graphic xmlns:a="http://schemas.openxmlformats.org/drawingml/2006/main">
+              <a:graphicData uri="http://schemas.openxmlformats.org/drawingml/2006/picture">
+                <pic:pic xmlns:pic="http://schemas.openxmlformats.org/drawingml/2006/picture">
+                  <pic:nvPicPr>
+                    <pic:cNvPr id="84238145" name=""/>
+                    <pic:cNvPicPr/>
+                  </pic:nvPicPr>
+                  <pic:blipFill>
+                    <a:blip r:embed="rId13"/>
+                    <a:stretch>
+                      <a:fillRect/>
+                    </a:stretch>
+                  </pic:blipFill>
+                  <pic:spPr>
+                    <a:xfrm>
+                      <a:off x="0" y="0"/>
+                      <a:ext cx="5760720" cy="2533650"/>
+                    </a:xfrm>
+                    <a:prstGeom prst="rect">
+                      <a:avLst/>
+                    </a:prstGeom>
+                  </pic:spPr>
+                </pic:pic>
+              </a:graphicData>
+            </a:graphic>
+          </wp:inline>
+        </w:drawing>
+      </w:r>
+    </w:p>
+    <w:p>
+      <w:r>
+        <w:t xml:space="preserve">En exportant la préparation du client et l’ajout du </w:t>
+      </w:r>
+      <w:proofErr w:type="spellStart"/>
+      <w:r>
+        <w:t>token</w:t>
+      </w:r>
+      <w:proofErr w:type="spellEnd"/>
+      <w:r>
+        <w:t xml:space="preserve"> dans une fonction à part je limite le risque d’oublie et simplifie la création des nombreuses requêtes nécessaire au bon fonctionnement de l’application. Cette fonction test également si l’utilisateur est toujours connecté à l’api, celle ci supprimant les connexions automatiquement après un certain temps, et l’y reconnecte le cas échéant.</w:t>
+      </w:r>
     </w:p>
     <w:p/>
+    <w:p>
+      <w:pPr>
+        <w:pStyle w:val="Titre3"/>
+      </w:pPr>
+      <w:r>
+        <w:lastRenderedPageBreak/>
+        <w:t>b.4 Les appels à l’api</w:t>
+      </w:r>
+    </w:p>
+    <w:p/>
+    <w:p>
+      <w:r>
+        <w:t xml:space="preserve">Comme mentionné précédemment le fonctionnement de l’application mobile nécessite de nombreux appels à l’API mentionnée dans une partie </w:t>
+      </w:r>
+      <w:r>
+        <w:t>précédente</w:t>
+      </w:r>
+      <w:r>
+        <w:t xml:space="preserve"> du rapport</w:t>
+      </w:r>
+      <w:r>
+        <w:t>. Tous les appels à l’api</w:t>
+      </w:r>
+      <w:r>
+        <w:t xml:space="preserve"> en dehors de la connexion ont tous une structure </w:t>
+      </w:r>
+      <w:r>
+        <w:t>semblable,</w:t>
+      </w:r>
+      <w:r>
+        <w:t xml:space="preserve"> dont voici une illustration avec l’appel permettant d’obtenir </w:t>
+      </w:r>
+      <w:r>
+        <w:t>toutes les catégories</w:t>
+      </w:r>
+      <w:r>
+        <w:t xml:space="preserve"> d</w:t>
+      </w:r>
+      <w:r>
+        <w:t>e produi</w:t>
+      </w:r>
+      <w:r>
+        <w:t>t</w:t>
+      </w:r>
+      <w:r>
+        <w:t>s</w:t>
+      </w:r>
+      <w:r>
+        <w:t xml:space="preserve"> enregistrée</w:t>
+      </w:r>
+      <w:r>
+        <w:t>s</w:t>
+      </w:r>
+      <w:r>
+        <w:t xml:space="preserve"> pour un magasin :</w:t>
+      </w:r>
+    </w:p>
+    <w:p>
+      <w:r>
+        <w:drawing>
+          <wp:inline distT="0" distB="0" distL="0" distR="0" wp14:anchorId="7DDFCE71" wp14:editId="6C2DB780">
+            <wp:extent cx="5760720" cy="2708275"/>
+            <wp:effectExtent l="0" t="0" r="0" b="0"/>
+            <wp:docPr id="891649129" name="Image 1"/>
+            <wp:cNvGraphicFramePr>
+              <a:graphicFrameLocks xmlns:a="http://schemas.openxmlformats.org/drawingml/2006/main" noChangeAspect="1"/>
+            </wp:cNvGraphicFramePr>
+            <a:graphic xmlns:a="http://schemas.openxmlformats.org/drawingml/2006/main">
+              <a:graphicData uri="http://schemas.openxmlformats.org/drawingml/2006/picture">
+                <pic:pic xmlns:pic="http://schemas.openxmlformats.org/drawingml/2006/picture">
+                  <pic:nvPicPr>
+                    <pic:cNvPr id="891649129" name=""/>
+                    <pic:cNvPicPr/>
+                  </pic:nvPicPr>
+                  <pic:blipFill>
+                    <a:blip r:embed="rId14"/>
+                    <a:stretch>
+                      <a:fillRect/>
+                    </a:stretch>
+                  </pic:blipFill>
+                  <pic:spPr>
+                    <a:xfrm>
+                      <a:off x="0" y="0"/>
+                      <a:ext cx="5760720" cy="2708275"/>
+                    </a:xfrm>
+                    <a:prstGeom prst="rect">
+                      <a:avLst/>
+                    </a:prstGeom>
+                  </pic:spPr>
+                </pic:pic>
+              </a:graphicData>
+            </a:graphic>
+          </wp:inline>
+        </w:drawing>
+      </w:r>
+    </w:p>
+    <w:p>
+      <w:r>
+        <w:t xml:space="preserve">De nombreux appels à l’api sont également liées à des </w:t>
+      </w:r>
+      <w:proofErr w:type="spellStart"/>
+      <w:r>
+        <w:t>event</w:t>
+      </w:r>
+      <w:proofErr w:type="spellEnd"/>
+      <w:r>
+        <w:t xml:space="preserve"> </w:t>
+      </w:r>
+      <w:proofErr w:type="spellStart"/>
+      <w:r>
+        <w:t>listener</w:t>
+      </w:r>
+      <w:proofErr w:type="spellEnd"/>
+      <w:r>
+        <w:t xml:space="preserve">, souvent pour la création ou la mise a jour d’une entité. Voici par exemple </w:t>
+      </w:r>
+      <w:r>
+        <w:t>l’</w:t>
+      </w:r>
+      <w:proofErr w:type="spellStart"/>
+      <w:r>
+        <w:t>event</w:t>
+      </w:r>
+      <w:proofErr w:type="spellEnd"/>
+      <w:r>
+        <w:t xml:space="preserve"> </w:t>
+      </w:r>
+      <w:proofErr w:type="spellStart"/>
+      <w:r>
+        <w:t>listener</w:t>
+      </w:r>
+      <w:proofErr w:type="spellEnd"/>
+      <w:r>
+        <w:t xml:space="preserve"> associé au bouton de validation de la page de gestion d’une catégorie unique :</w:t>
+      </w:r>
+    </w:p>
+    <w:p>
+      <w:pPr>
+        <w:pStyle w:val="Paragraphedeliste"/>
+        <w:numPr>
+          <w:ilvl w:val="0"/>
+          <w:numId w:val="22"/>
+        </w:numPr>
+      </w:pPr>
+      <w:r>
+        <w:t xml:space="preserve">La création </w:t>
+      </w:r>
+    </w:p>
+    <w:p>
+      <w:r>
+        <w:drawing>
+          <wp:inline distT="0" distB="0" distL="0" distR="0" wp14:anchorId="399D1BB6" wp14:editId="180CFFF2">
+            <wp:extent cx="5760720" cy="3420745"/>
+            <wp:effectExtent l="0" t="0" r="0" b="0"/>
+            <wp:docPr id="883734585" name="Image 1"/>
+            <wp:cNvGraphicFramePr>
+              <a:graphicFrameLocks xmlns:a="http://schemas.openxmlformats.org/drawingml/2006/main" noChangeAspect="1"/>
+            </wp:cNvGraphicFramePr>
+            <a:graphic xmlns:a="http://schemas.openxmlformats.org/drawingml/2006/main">
+              <a:graphicData uri="http://schemas.openxmlformats.org/drawingml/2006/picture">
+                <pic:pic xmlns:pic="http://schemas.openxmlformats.org/drawingml/2006/picture">
+                  <pic:nvPicPr>
+                    <pic:cNvPr id="883734585" name=""/>
+                    <pic:cNvPicPr/>
+                  </pic:nvPicPr>
+                  <pic:blipFill>
+                    <a:blip r:embed="rId15"/>
+                    <a:stretch>
+                      <a:fillRect/>
+                    </a:stretch>
+                  </pic:blipFill>
+                  <pic:spPr>
+                    <a:xfrm>
+                      <a:off x="0" y="0"/>
+                      <a:ext cx="5760720" cy="3420745"/>
+                    </a:xfrm>
+                    <a:prstGeom prst="rect">
+                      <a:avLst/>
+                    </a:prstGeom>
+                  </pic:spPr>
+                </pic:pic>
+              </a:graphicData>
+            </a:graphic>
+          </wp:inline>
+        </w:drawing>
+      </w:r>
+    </w:p>
+    <w:p/>
+    <w:p>
+      <w:pPr>
+        <w:pStyle w:val="Paragraphedeliste"/>
+        <w:numPr>
+          <w:ilvl w:val="0"/>
+          <w:numId w:val="21"/>
+        </w:numPr>
+      </w:pPr>
+      <w:r>
+        <w:lastRenderedPageBreak/>
+        <w:t xml:space="preserve">La mise </w:t>
+      </w:r>
+      <w:r>
+        <w:t>à</w:t>
+      </w:r>
+      <w:r>
+        <w:t xml:space="preserve"> jour :</w:t>
+      </w:r>
+    </w:p>
+    <w:p>
+      <w:pPr>
+        <w:pStyle w:val="Paragraphedeliste"/>
+      </w:pPr>
+    </w:p>
+    <w:p>
+      <w:pPr>
+        <w:pStyle w:val="Paragraphedeliste"/>
+      </w:pPr>
+      <w:r>
+        <w:drawing>
+          <wp:inline distT="0" distB="0" distL="0" distR="0" wp14:anchorId="0465C883" wp14:editId="3251B754">
+            <wp:extent cx="5760720" cy="3734435"/>
+            <wp:effectExtent l="0" t="0" r="0" b="0"/>
+            <wp:docPr id="1997936526" name="Image 1"/>
+            <wp:cNvGraphicFramePr>
+              <a:graphicFrameLocks xmlns:a="http://schemas.openxmlformats.org/drawingml/2006/main" noChangeAspect="1"/>
+            </wp:cNvGraphicFramePr>
+            <a:graphic xmlns:a="http://schemas.openxmlformats.org/drawingml/2006/main">
+              <a:graphicData uri="http://schemas.openxmlformats.org/drawingml/2006/picture">
+                <pic:pic xmlns:pic="http://schemas.openxmlformats.org/drawingml/2006/picture">
+                  <pic:nvPicPr>
+                    <pic:cNvPr id="1997936526" name=""/>
+                    <pic:cNvPicPr/>
+                  </pic:nvPicPr>
+                  <pic:blipFill>
+                    <a:blip r:embed="rId16"/>
+                    <a:stretch>
+                      <a:fillRect/>
+                    </a:stretch>
+                  </pic:blipFill>
+                  <pic:spPr>
+                    <a:xfrm>
+                      <a:off x="0" y="0"/>
+                      <a:ext cx="5760720" cy="3734435"/>
+                    </a:xfrm>
+                    <a:prstGeom prst="rect">
+                      <a:avLst/>
+                    </a:prstGeom>
+                  </pic:spPr>
+                </pic:pic>
+              </a:graphicData>
+            </a:graphic>
+          </wp:inline>
+        </w:drawing>
+      </w:r>
+    </w:p>
+    <w:p>
+      <w:pPr>
+        <w:pStyle w:val="Paragraphedeliste"/>
+      </w:pPr>
+      <w:r>
+        <w:t>On vérifie lors de la mise a jour et de la création que le nom de la catégorie est valide, comme la fonction « </w:t>
+      </w:r>
+      <w:proofErr w:type="spellStart"/>
+      <w:r>
+        <w:t>PrepareQuery</w:t>
+      </w:r>
+      <w:proofErr w:type="spellEnd"/>
+      <w:r>
+        <w:t> » définit déjà l’url commune a toute les requêtes il n’y a plus qu</w:t>
+      </w:r>
+      <w:r>
+        <w:t xml:space="preserve">e a la compléter en fonction de l’entité concerné et </w:t>
+      </w:r>
+      <w:r>
+        <w:t xml:space="preserve"> </w:t>
+      </w:r>
+    </w:p>
     <w:sectPr>
       <w:pgSz w:w="11906" w:h="16838"/>
       <w:pgMar w:top="1417" w:right="1417" w:bottom="1417" w:left="1417" w:header="708" w:footer="708" w:gutter="0"/>
@@ -28103,6 +28473,119 @@
     </w:lvl>
   </w:abstractNum>
   <w:abstractNum w:abstractNumId="1" w15:restartNumberingAfterBreak="0">
+    <w:nsid w:val="0975767E"/>
+    <w:multiLevelType w:val="hybridMultilevel"/>
+    <w:tmpl w:val="EE7CB23A"/>
+    <w:lvl w:ilvl="0" w:tplc="F48667D6">
+      <w:start w:val="2"/>
+      <w:numFmt w:val="bullet"/>
+      <w:lvlText w:val=""/>
+      <w:lvlJc w:val="left"/>
+      <w:pPr>
+        <w:ind w:left="720" w:hanging="360"/>
+      </w:pPr>
+      <w:rPr>
+        <w:rFonts w:ascii="Symbol" w:eastAsiaTheme="minorHAnsi" w:hAnsi="Symbol" w:cstheme="minorBidi" w:hint="default"/>
+      </w:rPr>
+    </w:lvl>
+    <w:lvl w:ilvl="1" w:tplc="040C0003" w:tentative="1">
+      <w:start w:val="1"/>
+      <w:numFmt w:val="bullet"/>
+      <w:lvlText w:val="o"/>
+      <w:lvlJc w:val="left"/>
+      <w:pPr>
+        <w:ind w:left="1440" w:hanging="360"/>
+      </w:pPr>
+      <w:rPr>
+        <w:rFonts w:ascii="Courier New" w:hAnsi="Courier New" w:cs="Courier New" w:hint="default"/>
+      </w:rPr>
+    </w:lvl>
+    <w:lvl w:ilvl="2" w:tplc="040C0005" w:tentative="1">
+      <w:start w:val="1"/>
+      <w:numFmt w:val="bullet"/>
+      <w:lvlText w:val=""/>
+      <w:lvlJc w:val="left"/>
+      <w:pPr>
+        <w:ind w:left="2160" w:hanging="360"/>
+      </w:pPr>
+      <w:rPr>
+        <w:rFonts w:ascii="Wingdings" w:hAnsi="Wingdings" w:hint="default"/>
+      </w:rPr>
+    </w:lvl>
+    <w:lvl w:ilvl="3" w:tplc="040C0001" w:tentative="1">
+      <w:start w:val="1"/>
+      <w:numFmt w:val="bullet"/>
+      <w:lvlText w:val=""/>
+      <w:lvlJc w:val="left"/>
+      <w:pPr>
+        <w:ind w:left="2880" w:hanging="360"/>
+      </w:pPr>
+      <w:rPr>
+        <w:rFonts w:ascii="Symbol" w:hAnsi="Symbol" w:hint="default"/>
+      </w:rPr>
+    </w:lvl>
+    <w:lvl w:ilvl="4" w:tplc="040C0003" w:tentative="1">
+      <w:start w:val="1"/>
+      <w:numFmt w:val="bullet"/>
+      <w:lvlText w:val="o"/>
+      <w:lvlJc w:val="left"/>
+      <w:pPr>
+        <w:ind w:left="3600" w:hanging="360"/>
+      </w:pPr>
+      <w:rPr>
+        <w:rFonts w:ascii="Courier New" w:hAnsi="Courier New" w:cs="Courier New" w:hint="default"/>
+      </w:rPr>
+    </w:lvl>
+    <w:lvl w:ilvl="5" w:tplc="040C0005" w:tentative="1">
+      <w:start w:val="1"/>
+      <w:numFmt w:val="bullet"/>
+      <w:lvlText w:val=""/>
+      <w:lvlJc w:val="left"/>
+      <w:pPr>
+        <w:ind w:left="4320" w:hanging="360"/>
+      </w:pPr>
+      <w:rPr>
+        <w:rFonts w:ascii="Wingdings" w:hAnsi="Wingdings" w:hint="default"/>
+      </w:rPr>
+    </w:lvl>
+    <w:lvl w:ilvl="6" w:tplc="040C0001" w:tentative="1">
+      <w:start w:val="1"/>
+      <w:numFmt w:val="bullet"/>
+      <w:lvlText w:val=""/>
+      <w:lvlJc w:val="left"/>
+      <w:pPr>
+        <w:ind w:left="5040" w:hanging="360"/>
+      </w:pPr>
+      <w:rPr>
+        <w:rFonts w:ascii="Symbol" w:hAnsi="Symbol" w:hint="default"/>
+      </w:rPr>
+    </w:lvl>
+    <w:lvl w:ilvl="7" w:tplc="040C0003" w:tentative="1">
+      <w:start w:val="1"/>
+      <w:numFmt w:val="bullet"/>
+      <w:lvlText w:val="o"/>
+      <w:lvlJc w:val="left"/>
+      <w:pPr>
+        <w:ind w:left="5760" w:hanging="360"/>
+      </w:pPr>
+      <w:rPr>
+        <w:rFonts w:ascii="Courier New" w:hAnsi="Courier New" w:cs="Courier New" w:hint="default"/>
+      </w:rPr>
+    </w:lvl>
+    <w:lvl w:ilvl="8" w:tplc="040C0005" w:tentative="1">
+      <w:start w:val="1"/>
+      <w:numFmt w:val="bullet"/>
+      <w:lvlText w:val=""/>
+      <w:lvlJc w:val="left"/>
+      <w:pPr>
+        <w:ind w:left="6480" w:hanging="360"/>
+      </w:pPr>
+      <w:rPr>
+        <w:rFonts w:ascii="Wingdings" w:hAnsi="Wingdings" w:hint="default"/>
+      </w:rPr>
+    </w:lvl>
+  </w:abstractNum>
+  <w:abstractNum w:abstractNumId="2" w15:restartNumberingAfterBreak="0">
     <w:nsid w:val="1DEF0C13"/>
     <w:multiLevelType w:val="multilevel"/>
     <w:tmpl w:val="B6A0C468"/>
@@ -28215,7 +28698,7 @@
       </w:pPr>
     </w:lvl>
   </w:abstractNum>
-  <w:abstractNum w:abstractNumId="2" w15:restartNumberingAfterBreak="0">
+  <w:abstractNum w:abstractNumId="3" w15:restartNumberingAfterBreak="0">
     <w:nsid w:val="20A0595E"/>
     <w:multiLevelType w:val="multilevel"/>
     <w:tmpl w:val="540A7F22"/>
@@ -28328,7 +28811,7 @@
       </w:pPr>
     </w:lvl>
   </w:abstractNum>
-  <w:abstractNum w:abstractNumId="3" w15:restartNumberingAfterBreak="0">
+  <w:abstractNum w:abstractNumId="4" w15:restartNumberingAfterBreak="0">
     <w:nsid w:val="260A00D5"/>
     <w:multiLevelType w:val="multilevel"/>
     <w:tmpl w:val="435EB900"/>
@@ -28477,7 +28960,7 @@
       </w:rPr>
     </w:lvl>
   </w:abstractNum>
-  <w:abstractNum w:abstractNumId="4" w15:restartNumberingAfterBreak="0">
+  <w:abstractNum w:abstractNumId="5" w15:restartNumberingAfterBreak="0">
     <w:nsid w:val="2C614F2D"/>
     <w:multiLevelType w:val="multilevel"/>
     <w:tmpl w:val="7526AEFC"/>
@@ -28590,7 +29073,7 @@
       </w:pPr>
     </w:lvl>
   </w:abstractNum>
-  <w:abstractNum w:abstractNumId="5" w15:restartNumberingAfterBreak="0">
+  <w:abstractNum w:abstractNumId="6" w15:restartNumberingAfterBreak="0">
     <w:nsid w:val="343C28EE"/>
     <w:multiLevelType w:val="multilevel"/>
     <w:tmpl w:val="E4FA0E3C"/>
@@ -28703,7 +29186,7 @@
       </w:pPr>
     </w:lvl>
   </w:abstractNum>
-  <w:abstractNum w:abstractNumId="6" w15:restartNumberingAfterBreak="0">
+  <w:abstractNum w:abstractNumId="7" w15:restartNumberingAfterBreak="0">
     <w:nsid w:val="352473A8"/>
     <w:multiLevelType w:val="multilevel"/>
     <w:tmpl w:val="879E4420"/>
@@ -28852,7 +29335,7 @@
       </w:rPr>
     </w:lvl>
   </w:abstractNum>
-  <w:abstractNum w:abstractNumId="7" w15:restartNumberingAfterBreak="0">
+  <w:abstractNum w:abstractNumId="8" w15:restartNumberingAfterBreak="0">
     <w:nsid w:val="3AF622CE"/>
     <w:multiLevelType w:val="multilevel"/>
     <w:tmpl w:val="F3A83B48"/>
@@ -29001,7 +29484,7 @@
       </w:rPr>
     </w:lvl>
   </w:abstractNum>
-  <w:abstractNum w:abstractNumId="8" w15:restartNumberingAfterBreak="0">
+  <w:abstractNum w:abstractNumId="9" w15:restartNumberingAfterBreak="0">
     <w:nsid w:val="3DE37E18"/>
     <w:multiLevelType w:val="multilevel"/>
     <w:tmpl w:val="6A28FEF2"/>
@@ -29150,7 +29633,7 @@
       </w:rPr>
     </w:lvl>
   </w:abstractNum>
-  <w:abstractNum w:abstractNumId="9" w15:restartNumberingAfterBreak="0">
+  <w:abstractNum w:abstractNumId="10" w15:restartNumberingAfterBreak="0">
     <w:nsid w:val="3E796880"/>
     <w:multiLevelType w:val="multilevel"/>
     <w:tmpl w:val="A9C2F8CC"/>
@@ -29299,7 +29782,7 @@
       </w:rPr>
     </w:lvl>
   </w:abstractNum>
-  <w:abstractNum w:abstractNumId="10" w15:restartNumberingAfterBreak="0">
+  <w:abstractNum w:abstractNumId="11" w15:restartNumberingAfterBreak="0">
     <w:nsid w:val="41F87759"/>
     <w:multiLevelType w:val="multilevel"/>
     <w:tmpl w:val="ECBA1B12"/>
@@ -29448,7 +29931,7 @@
       </w:rPr>
     </w:lvl>
   </w:abstractNum>
-  <w:abstractNum w:abstractNumId="11" w15:restartNumberingAfterBreak="0">
+  <w:abstractNum w:abstractNumId="12" w15:restartNumberingAfterBreak="0">
     <w:nsid w:val="42C6742E"/>
     <w:multiLevelType w:val="multilevel"/>
     <w:tmpl w:val="9F96E784"/>
@@ -29597,7 +30080,7 @@
       </w:rPr>
     </w:lvl>
   </w:abstractNum>
-  <w:abstractNum w:abstractNumId="12" w15:restartNumberingAfterBreak="0">
+  <w:abstractNum w:abstractNumId="13" w15:restartNumberingAfterBreak="0">
     <w:nsid w:val="44A8110A"/>
     <w:multiLevelType w:val="multilevel"/>
     <w:tmpl w:val="D8C4635C"/>
@@ -29710,7 +30193,7 @@
       </w:pPr>
     </w:lvl>
   </w:abstractNum>
-  <w:abstractNum w:abstractNumId="13" w15:restartNumberingAfterBreak="0">
+  <w:abstractNum w:abstractNumId="14" w15:restartNumberingAfterBreak="0">
     <w:nsid w:val="4D81132C"/>
     <w:multiLevelType w:val="multilevel"/>
     <w:tmpl w:val="3FC4BDE8"/>
@@ -29859,7 +30342,7 @@
       </w:rPr>
     </w:lvl>
   </w:abstractNum>
-  <w:abstractNum w:abstractNumId="14" w15:restartNumberingAfterBreak="0">
+  <w:abstractNum w:abstractNumId="15" w15:restartNumberingAfterBreak="0">
     <w:nsid w:val="4DE6317F"/>
     <w:multiLevelType w:val="multilevel"/>
     <w:tmpl w:val="0D724CF6"/>
@@ -30008,7 +30491,7 @@
       </w:rPr>
     </w:lvl>
   </w:abstractNum>
-  <w:abstractNum w:abstractNumId="15" w15:restartNumberingAfterBreak="0">
+  <w:abstractNum w:abstractNumId="16" w15:restartNumberingAfterBreak="0">
     <w:nsid w:val="4EAB2C4D"/>
     <w:multiLevelType w:val="multilevel"/>
     <w:tmpl w:val="64B28700"/>
@@ -30121,7 +30604,7 @@
       </w:pPr>
     </w:lvl>
   </w:abstractNum>
-  <w:abstractNum w:abstractNumId="16" w15:restartNumberingAfterBreak="0">
+  <w:abstractNum w:abstractNumId="17" w15:restartNumberingAfterBreak="0">
     <w:nsid w:val="54EE076F"/>
     <w:multiLevelType w:val="multilevel"/>
     <w:tmpl w:val="D3C6E918"/>
@@ -30234,7 +30717,7 @@
       </w:pPr>
     </w:lvl>
   </w:abstractNum>
-  <w:abstractNum w:abstractNumId="17" w15:restartNumberingAfterBreak="0">
+  <w:abstractNum w:abstractNumId="18" w15:restartNumberingAfterBreak="0">
     <w:nsid w:val="63FD2D9C"/>
     <w:multiLevelType w:val="multilevel"/>
     <w:tmpl w:val="078AB01A"/>
@@ -30347,7 +30830,120 @@
       </w:pPr>
     </w:lvl>
   </w:abstractNum>
-  <w:abstractNum w:abstractNumId="18" w15:restartNumberingAfterBreak="0">
+  <w:abstractNum w:abstractNumId="19" w15:restartNumberingAfterBreak="0">
+    <w:nsid w:val="6B3803C6"/>
+    <w:multiLevelType w:val="hybridMultilevel"/>
+    <w:tmpl w:val="97DC59CA"/>
+    <w:lvl w:ilvl="0" w:tplc="94E21D98">
+      <w:start w:val="2"/>
+      <w:numFmt w:val="bullet"/>
+      <w:lvlText w:val=""/>
+      <w:lvlJc w:val="left"/>
+      <w:pPr>
+        <w:ind w:left="720" w:hanging="360"/>
+      </w:pPr>
+      <w:rPr>
+        <w:rFonts w:ascii="Symbol" w:eastAsiaTheme="minorHAnsi" w:hAnsi="Symbol" w:cstheme="minorBidi" w:hint="default"/>
+      </w:rPr>
+    </w:lvl>
+    <w:lvl w:ilvl="1" w:tplc="040C0003" w:tentative="1">
+      <w:start w:val="1"/>
+      <w:numFmt w:val="bullet"/>
+      <w:lvlText w:val="o"/>
+      <w:lvlJc w:val="left"/>
+      <w:pPr>
+        <w:ind w:left="1440" w:hanging="360"/>
+      </w:pPr>
+      <w:rPr>
+        <w:rFonts w:ascii="Courier New" w:hAnsi="Courier New" w:cs="Courier New" w:hint="default"/>
+      </w:rPr>
+    </w:lvl>
+    <w:lvl w:ilvl="2" w:tplc="040C0005" w:tentative="1">
+      <w:start w:val="1"/>
+      <w:numFmt w:val="bullet"/>
+      <w:lvlText w:val=""/>
+      <w:lvlJc w:val="left"/>
+      <w:pPr>
+        <w:ind w:left="2160" w:hanging="360"/>
+      </w:pPr>
+      <w:rPr>
+        <w:rFonts w:ascii="Wingdings" w:hAnsi="Wingdings" w:hint="default"/>
+      </w:rPr>
+    </w:lvl>
+    <w:lvl w:ilvl="3" w:tplc="040C0001" w:tentative="1">
+      <w:start w:val="1"/>
+      <w:numFmt w:val="bullet"/>
+      <w:lvlText w:val=""/>
+      <w:lvlJc w:val="left"/>
+      <w:pPr>
+        <w:ind w:left="2880" w:hanging="360"/>
+      </w:pPr>
+      <w:rPr>
+        <w:rFonts w:ascii="Symbol" w:hAnsi="Symbol" w:hint="default"/>
+      </w:rPr>
+    </w:lvl>
+    <w:lvl w:ilvl="4" w:tplc="040C0003" w:tentative="1">
+      <w:start w:val="1"/>
+      <w:numFmt w:val="bullet"/>
+      <w:lvlText w:val="o"/>
+      <w:lvlJc w:val="left"/>
+      <w:pPr>
+        <w:ind w:left="3600" w:hanging="360"/>
+      </w:pPr>
+      <w:rPr>
+        <w:rFonts w:ascii="Courier New" w:hAnsi="Courier New" w:cs="Courier New" w:hint="default"/>
+      </w:rPr>
+    </w:lvl>
+    <w:lvl w:ilvl="5" w:tplc="040C0005" w:tentative="1">
+      <w:start w:val="1"/>
+      <w:numFmt w:val="bullet"/>
+      <w:lvlText w:val=""/>
+      <w:lvlJc w:val="left"/>
+      <w:pPr>
+        <w:ind w:left="4320" w:hanging="360"/>
+      </w:pPr>
+      <w:rPr>
+        <w:rFonts w:ascii="Wingdings" w:hAnsi="Wingdings" w:hint="default"/>
+      </w:rPr>
+    </w:lvl>
+    <w:lvl w:ilvl="6" w:tplc="040C0001" w:tentative="1">
+      <w:start w:val="1"/>
+      <w:numFmt w:val="bullet"/>
+      <w:lvlText w:val=""/>
+      <w:lvlJc w:val="left"/>
+      <w:pPr>
+        <w:ind w:left="5040" w:hanging="360"/>
+      </w:pPr>
+      <w:rPr>
+        <w:rFonts w:ascii="Symbol" w:hAnsi="Symbol" w:hint="default"/>
+      </w:rPr>
+    </w:lvl>
+    <w:lvl w:ilvl="7" w:tplc="040C0003" w:tentative="1">
+      <w:start w:val="1"/>
+      <w:numFmt w:val="bullet"/>
+      <w:lvlText w:val="o"/>
+      <w:lvlJc w:val="left"/>
+      <w:pPr>
+        <w:ind w:left="5760" w:hanging="360"/>
+      </w:pPr>
+      <w:rPr>
+        <w:rFonts w:ascii="Courier New" w:hAnsi="Courier New" w:cs="Courier New" w:hint="default"/>
+      </w:rPr>
+    </w:lvl>
+    <w:lvl w:ilvl="8" w:tplc="040C0005" w:tentative="1">
+      <w:start w:val="1"/>
+      <w:numFmt w:val="bullet"/>
+      <w:lvlText w:val=""/>
+      <w:lvlJc w:val="left"/>
+      <w:pPr>
+        <w:ind w:left="6480" w:hanging="360"/>
+      </w:pPr>
+      <w:rPr>
+        <w:rFonts w:ascii="Wingdings" w:hAnsi="Wingdings" w:hint="default"/>
+      </w:rPr>
+    </w:lvl>
+  </w:abstractNum>
+  <w:abstractNum w:abstractNumId="20" w15:restartNumberingAfterBreak="0">
     <w:nsid w:val="6C0E32AB"/>
     <w:multiLevelType w:val="multilevel"/>
     <w:tmpl w:val="F6D4EF7C"/>
@@ -30460,7 +31056,7 @@
       </w:pPr>
     </w:lvl>
   </w:abstractNum>
-  <w:abstractNum w:abstractNumId="19" w15:restartNumberingAfterBreak="0">
+  <w:abstractNum w:abstractNumId="21" w15:restartNumberingAfterBreak="0">
     <w:nsid w:val="75D4183D"/>
     <w:multiLevelType w:val="multilevel"/>
     <w:tmpl w:val="3D7ABAB8"/>
@@ -30574,64 +31170,70 @@
     </w:lvl>
   </w:abstractNum>
   <w:num w:numId="1" w16cid:durableId="1550531116">
-    <w:abstractNumId w:val="16"/>
+    <w:abstractNumId w:val="17"/>
   </w:num>
   <w:num w:numId="2" w16cid:durableId="2074693355">
-    <w:abstractNumId w:val="13"/>
+    <w:abstractNumId w:val="14"/>
   </w:num>
   <w:num w:numId="3" w16cid:durableId="1446192827">
-    <w:abstractNumId w:val="18"/>
+    <w:abstractNumId w:val="20"/>
   </w:num>
   <w:num w:numId="4" w16cid:durableId="82802792">
+    <w:abstractNumId w:val="9"/>
+  </w:num>
+  <w:num w:numId="5" w16cid:durableId="130755303">
+    <w:abstractNumId w:val="6"/>
+  </w:num>
+  <w:num w:numId="6" w16cid:durableId="649939938">
     <w:abstractNumId w:val="8"/>
   </w:num>
-  <w:num w:numId="5" w16cid:durableId="130755303">
-    <w:abstractNumId w:val="5"/>
+  <w:num w:numId="7" w16cid:durableId="1896231433">
+    <w:abstractNumId w:val="21"/>
   </w:num>
-  <w:num w:numId="6" w16cid:durableId="649939938">
+  <w:num w:numId="8" w16cid:durableId="1384597512">
     <w:abstractNumId w:val="7"/>
   </w:num>
-  <w:num w:numId="7" w16cid:durableId="1896231433">
-    <w:abstractNumId w:val="19"/>
-  </w:num>
-  <w:num w:numId="8" w16cid:durableId="1384597512">
-    <w:abstractNumId w:val="6"/>
-  </w:num>
   <w:num w:numId="9" w16cid:durableId="242491153">
-    <w:abstractNumId w:val="1"/>
+    <w:abstractNumId w:val="2"/>
   </w:num>
   <w:num w:numId="10" w16cid:durableId="189413772">
     <w:abstractNumId w:val="0"/>
   </w:num>
   <w:num w:numId="11" w16cid:durableId="1675648687">
+    <w:abstractNumId w:val="16"/>
+  </w:num>
+  <w:num w:numId="12" w16cid:durableId="624583273">
+    <w:abstractNumId w:val="12"/>
+  </w:num>
+  <w:num w:numId="13" w16cid:durableId="382413067">
+    <w:abstractNumId w:val="3"/>
+  </w:num>
+  <w:num w:numId="14" w16cid:durableId="1138451865">
     <w:abstractNumId w:val="15"/>
   </w:num>
-  <w:num w:numId="12" w16cid:durableId="624583273">
+  <w:num w:numId="15" w16cid:durableId="1779910135">
+    <w:abstractNumId w:val="13"/>
+  </w:num>
+  <w:num w:numId="16" w16cid:durableId="1565023431">
     <w:abstractNumId w:val="11"/>
   </w:num>
-  <w:num w:numId="13" w16cid:durableId="382413067">
-    <w:abstractNumId w:val="2"/>
+  <w:num w:numId="17" w16cid:durableId="2061436078">
+    <w:abstractNumId w:val="5"/>
   </w:num>
-  <w:num w:numId="14" w16cid:durableId="1138451865">
-    <w:abstractNumId w:val="14"/>
-  </w:num>
-  <w:num w:numId="15" w16cid:durableId="1779910135">
-    <w:abstractNumId w:val="12"/>
-  </w:num>
-  <w:num w:numId="16" w16cid:durableId="1565023431">
+  <w:num w:numId="18" w16cid:durableId="1146046416">
     <w:abstractNumId w:val="10"/>
   </w:num>
-  <w:num w:numId="17" w16cid:durableId="2061436078">
+  <w:num w:numId="19" w16cid:durableId="1135372965">
+    <w:abstractNumId w:val="18"/>
+  </w:num>
+  <w:num w:numId="20" w16cid:durableId="263417655">
     <w:abstractNumId w:val="4"/>
   </w:num>
-  <w:num w:numId="18" w16cid:durableId="1146046416">
-    <w:abstractNumId w:val="9"/>
+  <w:num w:numId="21" w16cid:durableId="1837184602">
+    <w:abstractNumId w:val="19"/>
   </w:num>
-  <w:num w:numId="19" w16cid:durableId="1135372965">
-    <w:abstractNumId w:val="17"/>
-  </w:num>
-  <w:num w:numId="20" w16cid:durableId="263417655">
-    <w:abstractNumId w:val="3"/>
+  <w:num w:numId="22" w16cid:durableId="1089354945">
+    <w:abstractNumId w:val="1"/>
   </w:num>
 </w:numbering>
 </file>
@@ -31296,6 +31898,17 @@
       <w:u w:val="single"/>
     </w:rPr>
   </w:style>
+  <w:style w:type="paragraph" w:styleId="Paragraphedeliste">
+    <w:name w:val="List Paragraph"/>
+    <w:basedOn w:val="Normal"/>
+    <w:uiPriority w:val="34"/>
+    <w:qFormat/>
+    <w:rsid w:val="003F59B1"/>
+    <w:pPr>
+      <w:ind w:left="720"/>
+      <w:contextualSpacing/>
+    </w:pPr>
+  </w:style>
 </w:styles>
 </file>
 

</xml_diff>